<commit_message>
removal of print statements and updating report
</commit_message>
<xml_diff>
--- a/CAB320_Assessment1_Sokoban_Report_Group33docx.docx
+++ b/CAB320_Assessment1_Sokoban_Report_Group33docx.docx
@@ -554,7 +554,25 @@
           <w:sz w:val="22"/>
           <w:szCs w:val="22"/>
         </w:rPr>
-        <w:t>space, a free square ’#’, a wall square</w:t>
+        <w:t xml:space="preserve">space, a free </w:t>
+      </w:r>
+      <w:proofErr w:type="gramStart"/>
+      <w:r>
+        <w:rPr>
+          <w:color w:val="7030A0"/>
+          <w:sz w:val="22"/>
+          <w:szCs w:val="22"/>
+        </w:rPr>
+        <w:t>square ’</w:t>
+      </w:r>
+      <w:proofErr w:type="gramEnd"/>
+      <w:r>
+        <w:rPr>
+          <w:color w:val="7030A0"/>
+          <w:sz w:val="22"/>
+          <w:szCs w:val="22"/>
+        </w:rPr>
+        <w:t>#’, a wall square</w:t>
       </w:r>
       <w:r>
         <w:rPr>
@@ -654,8 +672,13 @@
         <w:t>aboo</w:t>
       </w:r>
       <w:r>
-        <w:t xml:space="preserve"> cells</w:t>
-      </w:r>
+        <w:t xml:space="preserve"> </w:t>
+      </w:r>
+      <w:proofErr w:type="gramStart"/>
+      <w:r>
+        <w:t>cells</w:t>
+      </w:r>
+      <w:proofErr w:type="gramEnd"/>
     </w:p>
     <w:p>
       <w:pPr>
@@ -955,6 +978,34 @@
           <w:sz w:val="22"/>
           <w:szCs w:val="22"/>
         </w:rPr>
+        <w:t xml:space="preserve">Initially we assumed that the orientation of the corners did not matter but later examination shoed that the corners needed to “enclose” the walls almost making a U </w:t>
+      </w:r>
+      <w:proofErr w:type="gramStart"/>
+      <w:r>
+        <w:rPr>
+          <w:color w:val="7030A0"/>
+          <w:sz w:val="22"/>
+          <w:szCs w:val="22"/>
+        </w:rPr>
+        <w:t>shape</w:t>
+      </w:r>
+      <w:proofErr w:type="gramEnd"/>
+    </w:p>
+    <w:p>
+      <w:pPr>
+        <w:ind w:firstLine="0"/>
+        <w:rPr>
+          <w:color w:val="7030A0"/>
+          <w:sz w:val="22"/>
+          <w:szCs w:val="22"/>
+        </w:rPr>
+      </w:pPr>
+      <w:r>
+        <w:rPr>
+          <w:color w:val="7030A0"/>
+          <w:sz w:val="22"/>
+          <w:szCs w:val="22"/>
+        </w:rPr>
         <w:t xml:space="preserve">* </w:t>
       </w:r>
       <w:r>
@@ -989,6 +1040,7 @@
           <w:sz w:val="22"/>
           <w:szCs w:val="22"/>
         </w:rPr>
+        <w:lastRenderedPageBreak/>
         <w:t>recursive functions to identify corner cells</w:t>
       </w:r>
       <w:r>
@@ -997,8 +1049,18 @@
           <w:sz w:val="22"/>
           <w:szCs w:val="22"/>
         </w:rPr>
-        <w:t>, taboo wall cells between corner</w:t>
-      </w:r>
+        <w:t xml:space="preserve">, taboo wall cells between </w:t>
+      </w:r>
+      <w:proofErr w:type="gramStart"/>
+      <w:r>
+        <w:rPr>
+          <w:color w:val="7030A0"/>
+          <w:sz w:val="22"/>
+          <w:szCs w:val="22"/>
+        </w:rPr>
+        <w:t>corner</w:t>
+      </w:r>
+      <w:proofErr w:type="gramEnd"/>
     </w:p>
     <w:p>
       <w:pPr>
@@ -1039,8 +1101,18 @@
           <w:sz w:val="22"/>
           <w:szCs w:val="22"/>
         </w:rPr>
-        <w:t xml:space="preserve"> inside the warehouse</w:t>
-      </w:r>
+        <w:t xml:space="preserve"> inside the </w:t>
+      </w:r>
+      <w:proofErr w:type="gramStart"/>
+      <w:r>
+        <w:rPr>
+          <w:color w:val="7030A0"/>
+          <w:sz w:val="22"/>
+          <w:szCs w:val="22"/>
+        </w:rPr>
+        <w:t>warehouse</w:t>
+      </w:r>
+      <w:proofErr w:type="gramEnd"/>
     </w:p>
     <w:p>
       <w:pPr>
@@ -1057,7 +1129,6 @@
           <w:sz w:val="22"/>
           <w:szCs w:val="22"/>
         </w:rPr>
-        <w:lastRenderedPageBreak/>
         <w:t xml:space="preserve">* </w:t>
       </w:r>
       <w:r>
@@ -1066,7 +1137,16 @@
           <w:sz w:val="22"/>
           <w:szCs w:val="22"/>
         </w:rPr>
-        <w:t xml:space="preserve">A string representing the warehouse with only the wall cells marked with </w:t>
+        <w:t xml:space="preserve">A string representing the warehouse with only the wall cells marked </w:t>
+      </w:r>
+      <w:proofErr w:type="gramStart"/>
+      <w:r>
+        <w:rPr>
+          <w:color w:val="7030A0"/>
+          <w:sz w:val="22"/>
+          <w:szCs w:val="22"/>
+        </w:rPr>
+        <w:t xml:space="preserve">with </w:t>
       </w:r>
       <w:r>
         <w:rPr>
@@ -1082,7 +1162,16 @@
           <w:sz w:val="22"/>
           <w:szCs w:val="22"/>
         </w:rPr>
-        <w:t xml:space="preserve">a '#' and the taboo cells marked with a 'X'.  </w:t>
+        <w:t>a</w:t>
+      </w:r>
+      <w:proofErr w:type="gramEnd"/>
+      <w:r>
+        <w:rPr>
+          <w:color w:val="7030A0"/>
+          <w:sz w:val="22"/>
+          <w:szCs w:val="22"/>
+        </w:rPr>
+        <w:t xml:space="preserve"> '#' and the taboo cells marked with a 'X'.  </w:t>
       </w:r>
     </w:p>
     <w:p>
@@ -1168,8 +1257,18 @@
           <w:sz w:val="22"/>
           <w:szCs w:val="22"/>
         </w:rPr>
-        <w:t>A breadth first search algorithm to find all the cells reachable by the player character</w:t>
-      </w:r>
+        <w:t xml:space="preserve">A breadth first search algorithm to find all the cells reachable by the player </w:t>
+      </w:r>
+      <w:proofErr w:type="gramStart"/>
+      <w:r>
+        <w:rPr>
+          <w:color w:val="7030A0"/>
+          <w:sz w:val="22"/>
+          <w:szCs w:val="22"/>
+        </w:rPr>
+        <w:t>character</w:t>
+      </w:r>
+      <w:proofErr w:type="gramEnd"/>
     </w:p>
     <w:p>
       <w:pPr>
@@ -1298,6 +1397,7 @@
         </w:rPr>
         <w:t xml:space="preserve"> </w:t>
       </w:r>
+      <w:proofErr w:type="gramStart"/>
       <w:r>
         <w:rPr>
           <w:color w:val="7030A0"/>
@@ -1314,6 +1414,7 @@
         </w:rPr>
         <w:t>s</w:t>
       </w:r>
+      <w:proofErr w:type="gramEnd"/>
     </w:p>
     <w:p>
       <w:pPr>
@@ -1330,8 +1431,18 @@
           <w:sz w:val="22"/>
           <w:szCs w:val="22"/>
         </w:rPr>
-        <w:t>Effective search method to avoid using large memory space and optimise the computational time</w:t>
-      </w:r>
+        <w:t xml:space="preserve">Effective search method to avoid using large memory space and optimise the computational </w:t>
+      </w:r>
+      <w:proofErr w:type="gramStart"/>
+      <w:r>
+        <w:rPr>
+          <w:color w:val="7030A0"/>
+          <w:sz w:val="22"/>
+          <w:szCs w:val="22"/>
+        </w:rPr>
+        <w:t>time</w:t>
+      </w:r>
+      <w:proofErr w:type="gramEnd"/>
     </w:p>
     <w:p>
       <w:pPr>
@@ -1491,7 +1602,25 @@
           <w:sz w:val="22"/>
           <w:szCs w:val="22"/>
         </w:rPr>
-        <w:t xml:space="preserve">h(n) is the heuristic which presents the estimated cost of moving from current state to the goal statement </w:t>
+        <w:t xml:space="preserve">h(n) is the heuristic which presents the estimated cost of moving from current state to the goal </w:t>
+      </w:r>
+      <w:proofErr w:type="gramStart"/>
+      <w:r>
+        <w:rPr>
+          <w:color w:val="7030A0"/>
+          <w:sz w:val="22"/>
+          <w:szCs w:val="22"/>
+        </w:rPr>
+        <w:t>statement</w:t>
+      </w:r>
+      <w:proofErr w:type="gramEnd"/>
+      <w:r>
+        <w:rPr>
+          <w:color w:val="7030A0"/>
+          <w:sz w:val="22"/>
+          <w:szCs w:val="22"/>
+        </w:rPr>
+        <w:t xml:space="preserve"> </w:t>
       </w:r>
     </w:p>
     <w:p>
@@ -1563,8 +1692,18 @@
           <w:sz w:val="22"/>
           <w:szCs w:val="22"/>
         </w:rPr>
-        <w:t>The heuristic uses a ‘Manhattan distance’ formula</w:t>
-      </w:r>
+        <w:t xml:space="preserve">The heuristic uses a ‘Manhattan distance’ </w:t>
+      </w:r>
+      <w:proofErr w:type="gramStart"/>
+      <w:r>
+        <w:rPr>
+          <w:color w:val="7030A0"/>
+          <w:sz w:val="22"/>
+          <w:szCs w:val="22"/>
+        </w:rPr>
+        <w:t>formula</w:t>
+      </w:r>
+      <w:proofErr w:type="gramEnd"/>
     </w:p>
     <w:p>
       <w:pPr>
@@ -1581,6 +1720,7 @@
           <w:sz w:val="22"/>
           <w:szCs w:val="22"/>
         </w:rPr>
+        <w:lastRenderedPageBreak/>
         <w:t xml:space="preserve">Independent </w:t>
       </w:r>
     </w:p>
@@ -1599,7 +1739,6 @@
           <w:sz w:val="22"/>
           <w:szCs w:val="22"/>
         </w:rPr>
-        <w:lastRenderedPageBreak/>
         <w:t>assign an</w:t>
       </w:r>
       <w:r>
@@ -1669,6 +1808,136 @@
     <w:p>
       <w:pPr>
         <w:pStyle w:val="TableFigure"/>
+      </w:pPr>
+    </w:p>
+    <w:p>
+      <w:pPr>
+        <w:pStyle w:val="TableFigure"/>
+      </w:pPr>
+    </w:p>
+    <w:p>
+      <w:pPr>
+        <w:pStyle w:val="TableFigure"/>
+      </w:pPr>
+    </w:p>
+    <w:p>
+      <w:pPr>
+        <w:pStyle w:val="TableFigure"/>
+      </w:pPr>
+    </w:p>
+    <w:p>
+      <w:pPr>
+        <w:pStyle w:val="TableFigure"/>
+      </w:pPr>
+    </w:p>
+    <w:p>
+      <w:pPr>
+        <w:pStyle w:val="TableFigure"/>
+        <w:rPr>
+          <w:color w:val="7030A0"/>
+          <w:sz w:val="22"/>
+          <w:szCs w:val="22"/>
+        </w:rPr>
+      </w:pPr>
+      <w:r>
+        <w:rPr>
+          <w:color w:val="7030A0"/>
+          <w:sz w:val="22"/>
+          <w:szCs w:val="22"/>
+        </w:rPr>
+        <w:t>Somewhere here we need to mention</w:t>
+      </w:r>
+      <w:r>
+        <w:rPr>
+          <w:color w:val="7030A0"/>
+          <w:sz w:val="22"/>
+          <w:szCs w:val="22"/>
+        </w:rPr>
+        <w:t>:</w:t>
+      </w:r>
+    </w:p>
+    <w:p>
+      <w:pPr>
+        <w:pStyle w:val="TableFigure"/>
+        <w:rPr>
+          <w:color w:val="7030A0"/>
+          <w:sz w:val="22"/>
+          <w:szCs w:val="22"/>
+        </w:rPr>
+      </w:pPr>
+      <w:r>
+        <w:rPr>
+          <w:color w:val="7030A0"/>
+          <w:sz w:val="22"/>
+          <w:szCs w:val="22"/>
+        </w:rPr>
+        <w:t xml:space="preserve">we used </w:t>
+      </w:r>
+      <w:r>
+        <w:rPr>
+          <w:color w:val="7030A0"/>
+          <w:sz w:val="22"/>
+          <w:szCs w:val="22"/>
+        </w:rPr>
+        <w:t>custom functions to test taboo squares and the search algorithm. These included warehouses with various types of T and X corners, warehouses where it was required for a box to be pushed off a target square and warehouses with diagonal walls.</w:t>
+      </w:r>
+    </w:p>
+    <w:p>
+      <w:pPr>
+        <w:pStyle w:val="TableFigure"/>
+        <w:rPr>
+          <w:color w:val="7030A0"/>
+          <w:sz w:val="22"/>
+          <w:szCs w:val="22"/>
+        </w:rPr>
+      </w:pPr>
+    </w:p>
+    <w:p>
+      <w:pPr>
+        <w:pStyle w:val="TableFigure"/>
+        <w:rPr>
+          <w:color w:val="7030A0"/>
+          <w:sz w:val="22"/>
+          <w:szCs w:val="22"/>
+        </w:rPr>
+      </w:pPr>
+      <w:r>
+        <w:rPr>
+          <w:color w:val="7030A0"/>
+          <w:sz w:val="22"/>
+          <w:szCs w:val="22"/>
+        </w:rPr>
+        <w:t>We were running the program in visual studio 2022 and utilising the debugger. We were however getting very slow times which was fix by running the code without debugging mode on.</w:t>
+      </w:r>
+    </w:p>
+    <w:p>
+      <w:pPr>
+        <w:pStyle w:val="TableFigure"/>
+        <w:rPr>
+          <w:color w:val="7030A0"/>
+          <w:sz w:val="22"/>
+          <w:szCs w:val="22"/>
+        </w:rPr>
+      </w:pPr>
+    </w:p>
+    <w:p>
+      <w:pPr>
+        <w:pStyle w:val="TableFigure"/>
+        <w:rPr>
+          <w:color w:val="7030A0"/>
+          <w:sz w:val="22"/>
+          <w:szCs w:val="22"/>
+        </w:rPr>
+      </w:pPr>
+    </w:p>
+    <w:p>
+      <w:pPr>
+        <w:pStyle w:val="TableFigure"/>
+        <w:rPr>
+          <w:color w:val="7030A0"/>
+          <w:sz w:val="22"/>
+          <w:szCs w:val="22"/>
+        </w:rPr>
       </w:pPr>
     </w:p>
     <w:sectPr>
@@ -5482,7 +5751,7 @@
   </w:font>
   <w:font w:name="PMingLiU">
     <w:altName w:val="新細明體"/>
-    <w:panose1 w:val="02020500000000000000"/>
+    <w:panose1 w:val="02010601000101010101"/>
     <w:charset w:val="88"/>
     <w:family w:val="roman"/>
     <w:pitch w:val="variable"/>
@@ -5515,6 +5784,7 @@
     <w:rsidRoot w:val="001176EE"/>
     <w:rsid w:val="001176EE"/>
     <w:rsid w:val="00513EF2"/>
+    <w:rsid w:val="00566129"/>
     <w:rsid w:val="005F6B40"/>
     <w:rsid w:val="00B92DE8"/>
   </w:rsids>

</xml_diff>

<commit_message>
changed eft and added results table
</commit_message>
<xml_diff>
--- a/CAB320_Assessment1_Sokoban_Report_Group33docx.docx
+++ b/CAB320_Assessment1_Sokoban_Report_Group33docx.docx
@@ -30,7 +30,6 @@
           <w15:appearance w15:val="hidden"/>
           <w:text w:multiLine="1"/>
         </w:sdtPr>
-        <w:sdtEndPr/>
         <w:sdtContent>
           <w:r>
             <w:rPr>
@@ -943,19 +942,11 @@
               </w:rPr>
               <w:t xml:space="preserve">the </w:t>
             </w:r>
-            <w:proofErr w:type="spellStart"/>
-            <w:r>
-              <w:rPr>
-                <w:rFonts w:cstheme="minorHAnsi"/>
-              </w:rPr>
-              <w:t>non target</w:t>
-            </w:r>
-            <w:proofErr w:type="spellEnd"/>
-            <w:r>
-              <w:rPr>
-                <w:rFonts w:cstheme="minorHAnsi"/>
-              </w:rPr>
-              <w:t xml:space="preserve"> </w:t>
+            <w:r>
+              <w:rPr>
+                <w:rFonts w:cstheme="minorHAnsi"/>
+              </w:rPr>
+              <w:t xml:space="preserve">non target </w:t>
             </w:r>
             <w:r>
               <w:rPr>
@@ -1976,21 +1967,20 @@
               <w:rPr>
                 <w:rFonts w:asciiTheme="minorHAnsi" w:hAnsiTheme="minorHAnsi" w:cstheme="minorHAnsi"/>
               </w:rPr>
-              <w:t xml:space="preserve">loop to search Ts (2 corners) and </w:t>
-            </w:r>
-            <w:proofErr w:type="spellStart"/>
-            <w:r>
+              <w:t xml:space="preserve">loop to search Ts (2 corners) and Xs (4 corners) </w:t>
+            </w:r>
+          </w:p>
+          <w:p>
+            <w:pPr>
               <w:rPr>
                 <w:rFonts w:asciiTheme="minorHAnsi" w:hAnsiTheme="minorHAnsi" w:cstheme="minorHAnsi"/>
               </w:rPr>
-              <w:t>Xs</w:t>
-            </w:r>
-            <w:proofErr w:type="spellEnd"/>
+            </w:pPr>
             <w:r>
               <w:rPr>
                 <w:rFonts w:asciiTheme="minorHAnsi" w:hAnsiTheme="minorHAnsi" w:cstheme="minorHAnsi"/>
               </w:rPr>
-              <w:t xml:space="preserve"> (4 corners) </w:t>
+              <w:t>if not target, add Ts and Xs in taboo corner list if it is not exist in the list</w:t>
             </w:r>
           </w:p>
           <w:p>
@@ -2003,61 +1993,20 @@
               <w:rPr>
                 <w:rFonts w:asciiTheme="minorHAnsi" w:hAnsiTheme="minorHAnsi" w:cstheme="minorHAnsi"/>
               </w:rPr>
-              <w:t xml:space="preserve">if not target, add Ts and </w:t>
-            </w:r>
-            <w:proofErr w:type="spellStart"/>
-            <w:r>
+              <w:t>if the corner cell is target, the cell is safe and not in corner cell list</w:t>
+            </w:r>
+          </w:p>
+          <w:p>
+            <w:pPr>
               <w:rPr>
                 <w:rFonts w:asciiTheme="minorHAnsi" w:hAnsiTheme="minorHAnsi" w:cstheme="minorHAnsi"/>
               </w:rPr>
-              <w:t>Xs</w:t>
-            </w:r>
-            <w:proofErr w:type="spellEnd"/>
+            </w:pPr>
             <w:r>
               <w:rPr>
                 <w:rFonts w:asciiTheme="minorHAnsi" w:hAnsiTheme="minorHAnsi" w:cstheme="minorHAnsi"/>
               </w:rPr>
-              <w:t xml:space="preserve"> in taboo corner list if it is not exist in the list</w:t>
-            </w:r>
-          </w:p>
-          <w:p>
-            <w:pPr>
-              <w:rPr>
-                <w:rFonts w:asciiTheme="minorHAnsi" w:hAnsiTheme="minorHAnsi" w:cstheme="minorHAnsi"/>
-              </w:rPr>
-            </w:pPr>
-            <w:r>
-              <w:rPr>
-                <w:rFonts w:asciiTheme="minorHAnsi" w:hAnsiTheme="minorHAnsi" w:cstheme="minorHAnsi"/>
-              </w:rPr>
-              <w:t>if the corner cell is target, the cell is safe and not in corner cell list</w:t>
-            </w:r>
-          </w:p>
-          <w:p>
-            <w:pPr>
-              <w:rPr>
-                <w:rFonts w:asciiTheme="minorHAnsi" w:hAnsiTheme="minorHAnsi" w:cstheme="minorHAnsi"/>
-              </w:rPr>
-            </w:pPr>
-            <w:r>
-              <w:rPr>
-                <w:rFonts w:asciiTheme="minorHAnsi" w:hAnsiTheme="minorHAnsi" w:cstheme="minorHAnsi"/>
-              </w:rPr>
-              <w:t xml:space="preserve">return a list of all </w:t>
-            </w:r>
-            <w:proofErr w:type="spellStart"/>
-            <w:r>
-              <w:rPr>
-                <w:rFonts w:asciiTheme="minorHAnsi" w:hAnsiTheme="minorHAnsi" w:cstheme="minorHAnsi"/>
-              </w:rPr>
-              <w:t>non target</w:t>
-            </w:r>
-            <w:proofErr w:type="spellEnd"/>
-            <w:r>
-              <w:rPr>
-                <w:rFonts w:asciiTheme="minorHAnsi" w:hAnsiTheme="minorHAnsi" w:cstheme="minorHAnsi"/>
-              </w:rPr>
-              <w:t xml:space="preserve"> taboo corner cells </w:t>
+              <w:t xml:space="preserve">return a list of all non target taboo corner cells </w:t>
             </w:r>
           </w:p>
           <w:p>
@@ -2191,6 +2140,37 @@
                 <w:highlight w:val="yellow"/>
               </w:rPr>
               <w:t>Line 345 what is eft?</w:t>
+            </w:r>
+            <w:r>
+              <w:rPr>
+                <w:rFonts w:cstheme="minorHAnsi"/>
+              </w:rPr>
+              <w:t xml:space="preserve"> </w:t>
+            </w:r>
+            <w:r>
+              <w:rPr>
+                <w:rFonts w:cstheme="minorHAnsi"/>
+                <w:highlight w:val="green"/>
+              </w:rPr>
+              <w:t>Its short for a video game. I just needed a random variable name lol, will get changed</w:t>
+            </w:r>
+            <w:r>
+              <w:rPr>
+                <w:rFonts w:cstheme="minorHAnsi"/>
+              </w:rPr>
+              <w:t xml:space="preserve"> </w:t>
+            </w:r>
+            <w:r>
+              <w:rPr>
+                <w:rFonts w:cstheme="minorHAnsi"/>
+              </w:rPr>
+              <w:sym w:font="Wingdings" w:char="F0E0"/>
+            </w:r>
+            <w:r>
+              <w:rPr>
+                <w:rFonts w:cstheme="minorHAnsi"/>
+              </w:rPr>
+              <w:t xml:space="preserve"> renamed to locker</w:t>
             </w:r>
           </w:p>
         </w:tc>
@@ -2240,28 +2220,12 @@
                 <w:rFonts w:cstheme="minorHAnsi"/>
               </w:rPr>
             </w:pPr>
-            <w:proofErr w:type="spellStart"/>
-            <w:r>
-              <w:rPr>
-                <w:rFonts w:cstheme="minorHAnsi"/>
-              </w:rPr>
-              <w:t>dupliates</w:t>
-            </w:r>
-            <w:proofErr w:type="spellEnd"/>
-            <w:r>
-              <w:rPr>
-                <w:rFonts w:cstheme="minorHAnsi"/>
-              </w:rPr>
-              <w:t xml:space="preserve"> from </w:t>
-            </w:r>
-            <w:proofErr w:type="spellStart"/>
-            <w:r>
-              <w:rPr>
-                <w:rFonts w:cstheme="minorHAnsi"/>
-              </w:rPr>
-              <w:t>taboo_straight_cell_list</w:t>
-            </w:r>
-            <w:proofErr w:type="spellEnd"/>
+            <w:r>
+              <w:rPr>
+                <w:rFonts w:cstheme="minorHAnsi"/>
+              </w:rPr>
+              <w:t>dupliates from taboo_straight_cell_list</w:t>
+            </w:r>
           </w:p>
           <w:p>
             <w:pPr>
@@ -2286,35 +2250,7 @@
               <w:rPr>
                 <w:rFonts w:cstheme="minorHAnsi"/>
               </w:rPr>
-              <w:t xml:space="preserve">all </w:t>
-            </w:r>
-            <w:proofErr w:type="spellStart"/>
-            <w:r>
-              <w:rPr>
-                <w:rFonts w:cstheme="minorHAnsi"/>
-              </w:rPr>
-              <w:t>occurances</w:t>
-            </w:r>
-            <w:proofErr w:type="spellEnd"/>
-            <w:r>
-              <w:rPr>
-                <w:rFonts w:cstheme="minorHAnsi"/>
-              </w:rPr>
-              <w:t xml:space="preserve"> with </w:t>
-            </w:r>
-            <w:proofErr w:type="spellStart"/>
-            <w:r>
-              <w:rPr>
-                <w:rFonts w:cstheme="minorHAnsi"/>
-              </w:rPr>
-              <w:t>negitive</w:t>
-            </w:r>
-            <w:proofErr w:type="spellEnd"/>
-            <w:r>
-              <w:rPr>
-                <w:rFonts w:cstheme="minorHAnsi"/>
-              </w:rPr>
-              <w:t xml:space="preserve"> numbers</w:t>
+              <w:t>all occurances with negitive numbers</w:t>
             </w:r>
           </w:p>
         </w:tc>
@@ -2798,6 +2734,578 @@
         <w:t>calculation to achieve</w:t>
       </w:r>
     </w:p>
+    <w:p>
+      <w:pPr>
+        <w:pStyle w:val="TableFigure"/>
+        <w:rPr>
+          <w:rFonts w:cstheme="minorHAnsi"/>
+        </w:rPr>
+      </w:pPr>
+    </w:p>
+    <w:tbl>
+      <w:tblPr>
+        <w:tblStyle w:val="TableGrid"/>
+        <w:tblW w:w="0" w:type="auto"/>
+        <w:tblLook w:val="04A0" w:firstRow="1" w:lastRow="0" w:firstColumn="1" w:lastColumn="0" w:noHBand="0" w:noVBand="1"/>
+      </w:tblPr>
+      <w:tblGrid>
+        <w:gridCol w:w="1335"/>
+        <w:gridCol w:w="1335"/>
+        <w:gridCol w:w="1336"/>
+        <w:gridCol w:w="1336"/>
+        <w:gridCol w:w="1336"/>
+        <w:gridCol w:w="1336"/>
+        <w:gridCol w:w="1336"/>
+      </w:tblGrid>
+      <w:tr>
+        <w:tc>
+          <w:tcPr>
+            <w:tcW w:w="1335" w:type="dxa"/>
+          </w:tcPr>
+          <w:p>
+            <w:pPr>
+              <w:pStyle w:val="TableFigure"/>
+              <w:rPr>
+                <w:rFonts w:cstheme="minorHAnsi"/>
+              </w:rPr>
+            </w:pPr>
+            <w:r>
+              <w:rPr>
+                <w:rFonts w:cstheme="minorHAnsi"/>
+              </w:rPr>
+              <w:t>Warehouse</w:t>
+            </w:r>
+          </w:p>
+        </w:tc>
+        <w:tc>
+          <w:tcPr>
+            <w:tcW w:w="1335" w:type="dxa"/>
+          </w:tcPr>
+          <w:p>
+            <w:pPr>
+              <w:pStyle w:val="TableFigure"/>
+              <w:rPr>
+                <w:rFonts w:cstheme="minorHAnsi"/>
+              </w:rPr>
+            </w:pPr>
+            <w:r>
+              <w:rPr>
+                <w:rFonts w:cstheme="minorHAnsi"/>
+              </w:rPr>
+              <w:t>07</w:t>
+            </w:r>
+          </w:p>
+        </w:tc>
+        <w:tc>
+          <w:tcPr>
+            <w:tcW w:w="1336" w:type="dxa"/>
+          </w:tcPr>
+          <w:p>
+            <w:pPr>
+              <w:pStyle w:val="TableFigure"/>
+              <w:rPr>
+                <w:rFonts w:cstheme="minorHAnsi"/>
+              </w:rPr>
+            </w:pPr>
+            <w:r>
+              <w:rPr>
+                <w:rFonts w:cstheme="minorHAnsi"/>
+              </w:rPr>
+              <w:t>09</w:t>
+            </w:r>
+          </w:p>
+        </w:tc>
+        <w:tc>
+          <w:tcPr>
+            <w:tcW w:w="1336" w:type="dxa"/>
+          </w:tcPr>
+          <w:p>
+            <w:pPr>
+              <w:pStyle w:val="TableFigure"/>
+              <w:rPr>
+                <w:rFonts w:cstheme="minorHAnsi"/>
+              </w:rPr>
+            </w:pPr>
+            <w:r>
+              <w:rPr>
+                <w:rFonts w:cstheme="minorHAnsi"/>
+              </w:rPr>
+              <w:t>09 + Debugger</w:t>
+            </w:r>
+          </w:p>
+        </w:tc>
+        <w:tc>
+          <w:tcPr>
+            <w:tcW w:w="1336" w:type="dxa"/>
+          </w:tcPr>
+          <w:p>
+            <w:pPr>
+              <w:pStyle w:val="TableFigure"/>
+              <w:rPr>
+                <w:rFonts w:cstheme="minorHAnsi"/>
+              </w:rPr>
+            </w:pPr>
+            <w:r>
+              <w:rPr>
+                <w:rFonts w:cstheme="minorHAnsi"/>
+              </w:rPr>
+              <w:t>47</w:t>
+            </w:r>
+          </w:p>
+        </w:tc>
+        <w:tc>
+          <w:tcPr>
+            <w:tcW w:w="1336" w:type="dxa"/>
+          </w:tcPr>
+          <w:p>
+            <w:pPr>
+              <w:pStyle w:val="TableFigure"/>
+              <w:rPr>
+                <w:rFonts w:cstheme="minorHAnsi"/>
+              </w:rPr>
+            </w:pPr>
+            <w:r>
+              <w:rPr>
+                <w:rFonts w:cstheme="minorHAnsi"/>
+              </w:rPr>
+              <w:t>81</w:t>
+            </w:r>
+          </w:p>
+        </w:tc>
+        <w:tc>
+          <w:tcPr>
+            <w:tcW w:w="1336" w:type="dxa"/>
+          </w:tcPr>
+          <w:p>
+            <w:pPr>
+              <w:pStyle w:val="TableFigure"/>
+              <w:rPr>
+                <w:rFonts w:cstheme="minorHAnsi"/>
+              </w:rPr>
+            </w:pPr>
+            <w:r>
+              <w:rPr>
+                <w:rFonts w:cstheme="minorHAnsi"/>
+              </w:rPr>
+              <w:t>147</w:t>
+            </w:r>
+          </w:p>
+        </w:tc>
+      </w:tr>
+      <w:tr>
+        <w:tc>
+          <w:tcPr>
+            <w:tcW w:w="1335" w:type="dxa"/>
+          </w:tcPr>
+          <w:p>
+            <w:pPr>
+              <w:pStyle w:val="TableFigure"/>
+              <w:rPr>
+                <w:rFonts w:cstheme="minorHAnsi"/>
+              </w:rPr>
+            </w:pPr>
+            <w:r>
+              <w:rPr>
+                <w:rFonts w:cstheme="minorHAnsi"/>
+              </w:rPr>
+              <w:t>Uni Time</w:t>
+            </w:r>
+          </w:p>
+        </w:tc>
+        <w:tc>
+          <w:tcPr>
+            <w:tcW w:w="1335" w:type="dxa"/>
+          </w:tcPr>
+          <w:p>
+            <w:pPr>
+              <w:pStyle w:val="TableFigure"/>
+              <w:rPr>
+                <w:rFonts w:cstheme="minorHAnsi"/>
+              </w:rPr>
+            </w:pPr>
+            <w:r>
+              <w:rPr>
+                <w:rFonts w:cstheme="minorHAnsi"/>
+              </w:rPr>
+              <w:t>300.64</w:t>
+            </w:r>
+          </w:p>
+        </w:tc>
+        <w:tc>
+          <w:tcPr>
+            <w:tcW w:w="1336" w:type="dxa"/>
+          </w:tcPr>
+          <w:p>
+            <w:pPr>
+              <w:pStyle w:val="TableFigure"/>
+              <w:rPr>
+                <w:rFonts w:cstheme="minorHAnsi"/>
+              </w:rPr>
+            </w:pPr>
+            <w:r>
+              <w:rPr>
+                <w:rFonts w:cstheme="minorHAnsi"/>
+              </w:rPr>
+              <w:t>0.0095</w:t>
+            </w:r>
+          </w:p>
+        </w:tc>
+        <w:tc>
+          <w:tcPr>
+            <w:tcW w:w="1336" w:type="dxa"/>
+          </w:tcPr>
+          <w:p>
+            <w:pPr>
+              <w:pStyle w:val="TableFigure"/>
+              <w:rPr>
+                <w:rFonts w:cstheme="minorHAnsi"/>
+              </w:rPr>
+            </w:pPr>
+            <w:r>
+              <w:rPr>
+                <w:rFonts w:cstheme="minorHAnsi"/>
+              </w:rPr>
+              <w:t>0.0095</w:t>
+            </w:r>
+          </w:p>
+        </w:tc>
+        <w:tc>
+          <w:tcPr>
+            <w:tcW w:w="1336" w:type="dxa"/>
+          </w:tcPr>
+          <w:p>
+            <w:pPr>
+              <w:pStyle w:val="TableFigure"/>
+              <w:rPr>
+                <w:rFonts w:cstheme="minorHAnsi"/>
+              </w:rPr>
+            </w:pPr>
+            <w:r>
+              <w:rPr>
+                <w:rFonts w:cstheme="minorHAnsi"/>
+              </w:rPr>
+              <w:t>0.122</w:t>
+            </w:r>
+          </w:p>
+        </w:tc>
+        <w:tc>
+          <w:tcPr>
+            <w:tcW w:w="1336" w:type="dxa"/>
+          </w:tcPr>
+          <w:p>
+            <w:pPr>
+              <w:pStyle w:val="TableFigure"/>
+              <w:rPr>
+                <w:rFonts w:cstheme="minorHAnsi"/>
+              </w:rPr>
+            </w:pPr>
+            <w:r>
+              <w:rPr>
+                <w:rFonts w:cstheme="minorHAnsi"/>
+              </w:rPr>
+              <w:t>0.170</w:t>
+            </w:r>
+          </w:p>
+        </w:tc>
+        <w:tc>
+          <w:tcPr>
+            <w:tcW w:w="1336" w:type="dxa"/>
+          </w:tcPr>
+          <w:p>
+            <w:pPr>
+              <w:pStyle w:val="TableFigure"/>
+              <w:rPr>
+                <w:rFonts w:cstheme="minorHAnsi"/>
+              </w:rPr>
+            </w:pPr>
+            <w:r>
+              <w:rPr>
+                <w:rFonts w:cstheme="minorHAnsi"/>
+              </w:rPr>
+              <w:t>197.91</w:t>
+            </w:r>
+          </w:p>
+        </w:tc>
+      </w:tr>
+      <w:tr>
+        <w:tc>
+          <w:tcPr>
+            <w:tcW w:w="1335" w:type="dxa"/>
+          </w:tcPr>
+          <w:p>
+            <w:pPr>
+              <w:pStyle w:val="TableFigure"/>
+              <w:rPr>
+                <w:rFonts w:cstheme="minorHAnsi"/>
+              </w:rPr>
+            </w:pPr>
+            <w:r>
+              <w:rPr>
+                <w:rFonts w:cstheme="minorHAnsi"/>
+              </w:rPr>
+              <w:t>Our Time</w:t>
+            </w:r>
+          </w:p>
+        </w:tc>
+        <w:tc>
+          <w:tcPr>
+            <w:tcW w:w="1335" w:type="dxa"/>
+          </w:tcPr>
+          <w:p>
+            <w:pPr>
+              <w:pStyle w:val="TableFigure"/>
+              <w:rPr>
+                <w:rFonts w:cstheme="minorHAnsi"/>
+              </w:rPr>
+            </w:pPr>
+            <w:r>
+              <w:rPr>
+                <w:rFonts w:cstheme="minorHAnsi"/>
+              </w:rPr>
+              <w:t>135.52</w:t>
+            </w:r>
+          </w:p>
+        </w:tc>
+        <w:tc>
+          <w:tcPr>
+            <w:tcW w:w="1336" w:type="dxa"/>
+          </w:tcPr>
+          <w:p>
+            <w:pPr>
+              <w:pStyle w:val="TableFigure"/>
+              <w:rPr>
+                <w:rFonts w:cstheme="minorHAnsi"/>
+              </w:rPr>
+            </w:pPr>
+            <w:r>
+              <w:rPr>
+                <w:rFonts w:cstheme="minorHAnsi"/>
+              </w:rPr>
+              <w:t>0.0022</w:t>
+            </w:r>
+          </w:p>
+        </w:tc>
+        <w:tc>
+          <w:tcPr>
+            <w:tcW w:w="1336" w:type="dxa"/>
+          </w:tcPr>
+          <w:p>
+            <w:pPr>
+              <w:pStyle w:val="TableFigure"/>
+              <w:rPr>
+                <w:rFonts w:cstheme="minorHAnsi"/>
+              </w:rPr>
+            </w:pPr>
+            <w:r>
+              <w:rPr>
+                <w:rFonts w:cstheme="minorHAnsi"/>
+              </w:rPr>
+              <w:t>0.031</w:t>
+            </w:r>
+          </w:p>
+        </w:tc>
+        <w:tc>
+          <w:tcPr>
+            <w:tcW w:w="1336" w:type="dxa"/>
+          </w:tcPr>
+          <w:p>
+            <w:pPr>
+              <w:pStyle w:val="TableFigure"/>
+              <w:rPr>
+                <w:rFonts w:cstheme="minorHAnsi"/>
+              </w:rPr>
+            </w:pPr>
+            <w:r>
+              <w:rPr>
+                <w:rFonts w:cstheme="minorHAnsi"/>
+              </w:rPr>
+              <w:t>0.0679</w:t>
+            </w:r>
+          </w:p>
+        </w:tc>
+        <w:tc>
+          <w:tcPr>
+            <w:tcW w:w="1336" w:type="dxa"/>
+          </w:tcPr>
+          <w:p>
+            <w:pPr>
+              <w:pStyle w:val="TableFigure"/>
+              <w:rPr>
+                <w:rFonts w:cstheme="minorHAnsi"/>
+              </w:rPr>
+            </w:pPr>
+            <w:r>
+              <w:rPr>
+                <w:rFonts w:cstheme="minorHAnsi"/>
+              </w:rPr>
+              <w:t>0.2021</w:t>
+            </w:r>
+          </w:p>
+        </w:tc>
+        <w:tc>
+          <w:tcPr>
+            <w:tcW w:w="1336" w:type="dxa"/>
+          </w:tcPr>
+          <w:p>
+            <w:pPr>
+              <w:pStyle w:val="TableFigure"/>
+              <w:rPr>
+                <w:rFonts w:cstheme="minorHAnsi"/>
+              </w:rPr>
+            </w:pPr>
+            <w:r>
+              <w:rPr>
+                <w:rFonts w:cstheme="minorHAnsi"/>
+              </w:rPr>
+              <w:t>698.28</w:t>
+            </w:r>
+          </w:p>
+        </w:tc>
+      </w:tr>
+      <w:tr>
+        <w:tc>
+          <w:tcPr>
+            <w:tcW w:w="1335" w:type="dxa"/>
+          </w:tcPr>
+          <w:p>
+            <w:pPr>
+              <w:pStyle w:val="TableFigure"/>
+              <w:rPr>
+                <w:rFonts w:cstheme="minorHAnsi"/>
+              </w:rPr>
+            </w:pPr>
+            <w:r>
+              <w:rPr>
+                <w:rFonts w:cstheme="minorHAnsi"/>
+              </w:rPr>
+              <w:t>Multiple</w:t>
+            </w:r>
+          </w:p>
+        </w:tc>
+        <w:tc>
+          <w:tcPr>
+            <w:tcW w:w="1335" w:type="dxa"/>
+          </w:tcPr>
+          <w:p>
+            <w:pPr>
+              <w:pStyle w:val="TableFigure"/>
+              <w:rPr>
+                <w:rFonts w:cstheme="minorHAnsi"/>
+              </w:rPr>
+            </w:pPr>
+            <w:r>
+              <w:rPr>
+                <w:rFonts w:cstheme="minorHAnsi"/>
+              </w:rPr>
+              <w:t>0.45</w:t>
+            </w:r>
+          </w:p>
+        </w:tc>
+        <w:tc>
+          <w:tcPr>
+            <w:tcW w:w="1336" w:type="dxa"/>
+          </w:tcPr>
+          <w:p>
+            <w:pPr>
+              <w:pStyle w:val="TableFigure"/>
+              <w:rPr>
+                <w:rFonts w:cstheme="minorHAnsi"/>
+              </w:rPr>
+            </w:pPr>
+            <w:r>
+              <w:rPr>
+                <w:rFonts w:cstheme="minorHAnsi"/>
+              </w:rPr>
+              <w:t>0.23</w:t>
+            </w:r>
+          </w:p>
+        </w:tc>
+        <w:tc>
+          <w:tcPr>
+            <w:tcW w:w="1336" w:type="dxa"/>
+          </w:tcPr>
+          <w:p>
+            <w:pPr>
+              <w:pStyle w:val="TableFigure"/>
+              <w:rPr>
+                <w:rFonts w:cstheme="minorHAnsi"/>
+              </w:rPr>
+            </w:pPr>
+            <w:r>
+              <w:rPr>
+                <w:rFonts w:cstheme="minorHAnsi"/>
+              </w:rPr>
+              <w:t>3.2</w:t>
+            </w:r>
+          </w:p>
+        </w:tc>
+        <w:tc>
+          <w:tcPr>
+            <w:tcW w:w="1336" w:type="dxa"/>
+          </w:tcPr>
+          <w:p>
+            <w:pPr>
+              <w:pStyle w:val="TableFigure"/>
+              <w:rPr>
+                <w:rFonts w:cstheme="minorHAnsi"/>
+              </w:rPr>
+            </w:pPr>
+            <w:r>
+              <w:rPr>
+                <w:rFonts w:cstheme="minorHAnsi"/>
+              </w:rPr>
+              <w:t>0.55</w:t>
+            </w:r>
+          </w:p>
+        </w:tc>
+        <w:tc>
+          <w:tcPr>
+            <w:tcW w:w="1336" w:type="dxa"/>
+          </w:tcPr>
+          <w:p>
+            <w:pPr>
+              <w:pStyle w:val="TableFigure"/>
+              <w:rPr>
+                <w:rFonts w:cstheme="minorHAnsi"/>
+              </w:rPr>
+            </w:pPr>
+            <w:r>
+              <w:rPr>
+                <w:rFonts w:cstheme="minorHAnsi"/>
+              </w:rPr>
+              <w:t>1.188</w:t>
+            </w:r>
+          </w:p>
+        </w:tc>
+        <w:tc>
+          <w:tcPr>
+            <w:tcW w:w="1336" w:type="dxa"/>
+          </w:tcPr>
+          <w:p>
+            <w:pPr>
+              <w:pStyle w:val="TableFigure"/>
+              <w:rPr>
+                <w:rFonts w:cstheme="minorHAnsi"/>
+              </w:rPr>
+            </w:pPr>
+            <w:r>
+              <w:rPr>
+                <w:rFonts w:cstheme="minorHAnsi"/>
+              </w:rPr>
+              <w:t>3.52</w:t>
+            </w:r>
+          </w:p>
+        </w:tc>
+      </w:tr>
+    </w:tbl>
+    <w:p>
+      <w:pPr>
+        <w:pStyle w:val="TableFigure"/>
+        <w:rPr>
+          <w:rFonts w:cstheme="minorHAnsi"/>
+        </w:rPr>
+      </w:pPr>
+    </w:p>
     <w:sectPr>
       <w:headerReference w:type="default" r:id="rId12"/>
       <w:headerReference w:type="first" r:id="rId13"/>
@@ -2896,7 +3404,6 @@
         <w15:appearance w15:val="hidden"/>
         <w:text/>
       </w:sdtPr>
-      <w:sdtEndPr/>
       <w:sdtContent>
         <w:r>
           <w:rPr>
@@ -6826,7 +7333,7 @@
   </w:font>
   <w:font w:name="PMingLiU">
     <w:altName w:val="新細明體"/>
-    <w:panose1 w:val="02020500000000000000"/>
+    <w:panose1 w:val="02010601000101010101"/>
     <w:charset w:val="88"/>
     <w:family w:val="roman"/>
     <w:pitch w:val="variable"/>
@@ -6860,6 +7367,7 @@
     <w:rsid w:val="001176EE"/>
     <w:rsid w:val="0034071F"/>
     <w:rsid w:val="00513EF2"/>
+    <w:rsid w:val="00560D91"/>
     <w:rsid w:val="00B92DE8"/>
   </w:rsids>
   <m:mathPr>
@@ -7561,6 +8069,23 @@
 </file>
 
 <file path=customXml/item2.xml><?xml version="1.0" encoding="utf-8"?>
+<?mso-contentType ?>
+<FormTemplates xmlns="http://schemas.microsoft.com/sharepoint/v3/contenttype/forms">
+  <Display>DocumentLibraryForm</Display>
+  <Edit>DocumentLibraryForm</Edit>
+  <New>DocumentLibraryForm</New>
+</FormTemplates>
+</file>
+
+<file path=customXml/item3.xml><?xml version="1.0" encoding="utf-8"?>
+<p:properties xmlns:p="http://schemas.microsoft.com/office/2006/metadata/properties" xmlns:xsi="http://www.w3.org/2001/XMLSchema-instance" xmlns:pc="http://schemas.microsoft.com/office/infopath/2007/PartnerControls">
+  <documentManagement>
+    <_activity xmlns="cb02cab3-e76f-4e66-8a4a-99956199c62e" xsi:nil="true"/>
+  </documentManagement>
+</p:properties>
+</file>
+
+<file path=customXml/item4.xml><?xml version="1.0" encoding="utf-8"?>
 <b:Sources xmlns:b="http://schemas.openxmlformats.org/officeDocument/2006/bibliography" SelectedStyle="\APASixthEditionOfficeOnline.xsl" StyleName="APA" Version="6">
   <b:Source>
     <b:Tag>Article</b:Tag>
@@ -7605,23 +8130,6 @@
     <b:RefOrder>2</b:RefOrder>
   </b:Source>
 </b:Sources>
-</file>
-
-<file path=customXml/item3.xml><?xml version="1.0" encoding="utf-8"?>
-<p:properties xmlns:p="http://schemas.microsoft.com/office/2006/metadata/properties" xmlns:xsi="http://www.w3.org/2001/XMLSchema-instance" xmlns:pc="http://schemas.microsoft.com/office/infopath/2007/PartnerControls">
-  <documentManagement>
-    <_activity xmlns="cb02cab3-e76f-4e66-8a4a-99956199c62e" xsi:nil="true"/>
-  </documentManagement>
-</p:properties>
-</file>
-
-<file path=customXml/item4.xml><?xml version="1.0" encoding="utf-8"?>
-<?mso-contentType ?>
-<FormTemplates xmlns="http://schemas.microsoft.com/sharepoint/v3/contenttype/forms">
-  <Display>DocumentLibraryForm</Display>
-  <Edit>DocumentLibraryForm</Edit>
-  <New>DocumentLibraryForm</New>
-</FormTemplates>
 </file>
 
 <file path=customXml/item5.xml><?xml version="1.0" encoding="utf-8"?>
@@ -7880,9 +8388,9 @@
 </file>
 
 <file path=customXml/itemProps2.xml><?xml version="1.0" encoding="utf-8"?>
-<ds:datastoreItem xmlns:ds="http://schemas.openxmlformats.org/officeDocument/2006/customXml" ds:itemID="{82DBADFB-1DDD-494B-BD57-A57FFC80C600}">
+<ds:datastoreItem xmlns:ds="http://schemas.openxmlformats.org/officeDocument/2006/customXml" ds:itemID="{4B52C8B4-84D0-4CF5-AAEF-D96830353566}">
   <ds:schemaRefs>
-    <ds:schemaRef ds:uri="http://schemas.openxmlformats.org/officeDocument/2006/bibliography"/>
+    <ds:schemaRef ds:uri="http://schemas.microsoft.com/sharepoint/v3/contenttype/forms"/>
   </ds:schemaRefs>
 </ds:datastoreItem>
 </file>
@@ -7890,24 +8398,17 @@
 <file path=customXml/itemProps3.xml><?xml version="1.0" encoding="utf-8"?>
 <ds:datastoreItem xmlns:ds="http://schemas.openxmlformats.org/officeDocument/2006/customXml" ds:itemID="{F860B010-5B80-4328-B6DA-BF24559C7E4C}">
   <ds:schemaRefs>
-    <ds:schemaRef ds:uri="http://purl.org/dc/dcmitype/"/>
     <ds:schemaRef ds:uri="http://schemas.microsoft.com/office/2006/metadata/properties"/>
-    <ds:schemaRef ds:uri="http://schemas.openxmlformats.org/package/2006/metadata/core-properties"/>
-    <ds:schemaRef ds:uri="http://purl.org/dc/elements/1.1/"/>
-    <ds:schemaRef ds:uri="http://schemas.microsoft.com/office/2006/documentManagement/types"/>
     <ds:schemaRef ds:uri="http://schemas.microsoft.com/office/infopath/2007/PartnerControls"/>
-    <ds:schemaRef ds:uri="acb5671c-fb2c-4891-9c3e-81760da13b8e"/>
     <ds:schemaRef ds:uri="cb02cab3-e76f-4e66-8a4a-99956199c62e"/>
-    <ds:schemaRef ds:uri="http://www.w3.org/XML/1998/namespace"/>
-    <ds:schemaRef ds:uri="http://purl.org/dc/terms/"/>
   </ds:schemaRefs>
 </ds:datastoreItem>
 </file>
 
 <file path=customXml/itemProps4.xml><?xml version="1.0" encoding="utf-8"?>
-<ds:datastoreItem xmlns:ds="http://schemas.openxmlformats.org/officeDocument/2006/customXml" ds:itemID="{4B52C8B4-84D0-4CF5-AAEF-D96830353566}">
+<ds:datastoreItem xmlns:ds="http://schemas.openxmlformats.org/officeDocument/2006/customXml" ds:itemID="{82DBADFB-1DDD-494B-BD57-A57FFC80C600}">
   <ds:schemaRefs>
-    <ds:schemaRef ds:uri="http://schemas.microsoft.com/sharepoint/v3/contenttype/forms"/>
+    <ds:schemaRef ds:uri="http://schemas.openxmlformats.org/officeDocument/2006/bibliography"/>
   </ds:schemaRefs>
 </ds:datastoreItem>
 </file>

</xml_diff>